<commit_message>
add rules discription to howto.docx
</commit_message>
<xml_diff>
--- a/howto.docx
+++ b/howto.docx
@@ -30,6 +30,298 @@
           <w:numId w:val="1"/>
         </w:numPr>
       </w:pPr>
+      <w:r>
+        <w:t>Любые разработки нового функционала ведутся в отдельных ветках. Правила именования веток следующие</w:t>
+      </w:r>
+      <w:r>
+        <w:t xml:space="preserve">: </w:t>
+      </w:r>
+      <w:r>
+        <w:rPr>
+          <w:lang w:val="en-US"/>
+        </w:rPr>
+        <w:t>features</w:t>
+      </w:r>
+      <w:proofErr w:type="gramStart"/>
+      <w:r>
+        <w:t>/&lt;</w:t>
+      </w:r>
+      <w:proofErr w:type="gramEnd"/>
+      <w:r>
+        <w:t xml:space="preserve">краткое описание </w:t>
+      </w:r>
+      <w:proofErr w:type="spellStart"/>
+      <w:r>
+        <w:t>фичи</w:t>
+      </w:r>
+      <w:proofErr w:type="spellEnd"/>
+      <w:r>
+        <w:t>&gt;</w:t>
+      </w:r>
+      <w:r>
+        <w:t xml:space="preserve">. </w:t>
+      </w:r>
+    </w:p>
+    <w:p>
+      <w:pPr>
+        <w:pStyle w:val="a3"/>
+        <w:numPr>
+          <w:ilvl w:val="0"/>
+          <w:numId w:val="1"/>
+        </w:numPr>
+      </w:pPr>
+      <w:r>
+        <w:t xml:space="preserve">Исправление выявленных ошибок также ведется в отдельных ветках, правила именования: </w:t>
+      </w:r>
+      <w:r>
+        <w:rPr>
+          <w:lang w:val="en-US"/>
+        </w:rPr>
+        <w:t>bugs</w:t>
+      </w:r>
+      <w:proofErr w:type="gramStart"/>
+      <w:r>
+        <w:t>/&lt;</w:t>
+      </w:r>
+      <w:proofErr w:type="gramEnd"/>
+      <w:r>
+        <w:t xml:space="preserve">краткое описание бага или </w:t>
+      </w:r>
+      <w:r>
+        <w:rPr>
+          <w:lang w:val="en-US"/>
+        </w:rPr>
+        <w:t>ticket</w:t>
+      </w:r>
+      <w:r>
+        <w:t xml:space="preserve"> </w:t>
+      </w:r>
+      <w:r>
+        <w:rPr>
+          <w:lang w:val="en-US"/>
+        </w:rPr>
+        <w:t>id</w:t>
+      </w:r>
+      <w:r>
+        <w:t xml:space="preserve"> </w:t>
+      </w:r>
+      <w:r>
+        <w:t xml:space="preserve">в </w:t>
+      </w:r>
+      <w:proofErr w:type="spellStart"/>
+      <w:r>
+        <w:t>тикет-трекере</w:t>
+      </w:r>
+      <w:proofErr w:type="spellEnd"/>
+      <w:r>
+        <w:t>&gt;</w:t>
+      </w:r>
+    </w:p>
+    <w:p>
+      <w:pPr>
+        <w:pStyle w:val="a3"/>
+        <w:numPr>
+          <w:ilvl w:val="0"/>
+          <w:numId w:val="1"/>
+        </w:numPr>
+      </w:pPr>
+      <w:r>
+        <w:t xml:space="preserve">Слияние веток </w:t>
+      </w:r>
+      <w:r>
+        <w:rPr>
+          <w:lang w:val="en-US"/>
+        </w:rPr>
+        <w:t>bugs</w:t>
+      </w:r>
+      <w:r>
+        <w:t xml:space="preserve"> </w:t>
+      </w:r>
+      <w:r>
+        <w:t xml:space="preserve">и </w:t>
+      </w:r>
+      <w:r>
+        <w:rPr>
+          <w:lang w:val="en-US"/>
+        </w:rPr>
+        <w:t>features</w:t>
+      </w:r>
+      <w:r>
+        <w:t xml:space="preserve"> </w:t>
+      </w:r>
+      <w:r>
+        <w:t xml:space="preserve">производится в ветку </w:t>
+      </w:r>
+      <w:r>
+        <w:rPr>
+          <w:lang w:val="en-US"/>
+        </w:rPr>
+        <w:t>develop</w:t>
+      </w:r>
+      <w:r>
+        <w:t xml:space="preserve"> через </w:t>
+      </w:r>
+      <w:r>
+        <w:rPr>
+          <w:lang w:val="en-US"/>
+        </w:rPr>
+        <w:t>pull</w:t>
+      </w:r>
+      <w:r>
+        <w:t>-</w:t>
+      </w:r>
+      <w:r>
+        <w:rPr>
+          <w:lang w:val="en-US"/>
+        </w:rPr>
+        <w:t>request</w:t>
+      </w:r>
+      <w:r>
+        <w:t>'ы</w:t>
+      </w:r>
+      <w:r>
+        <w:t xml:space="preserve">. </w:t>
+      </w:r>
+      <w:r>
+        <w:t xml:space="preserve">При этом запрещается делать новые </w:t>
+      </w:r>
+      <w:proofErr w:type="spellStart"/>
+      <w:r>
+        <w:t>коммиты</w:t>
+      </w:r>
+      <w:proofErr w:type="spellEnd"/>
+      <w:r>
+        <w:t xml:space="preserve"> в ветке, по которой был сформирован </w:t>
+      </w:r>
+      <w:r>
+        <w:rPr>
+          <w:lang w:val="en-US"/>
+        </w:rPr>
+        <w:t>pull</w:t>
+      </w:r>
+      <w:r>
+        <w:t>-</w:t>
+      </w:r>
+      <w:r>
+        <w:rPr>
+          <w:lang w:val="en-US"/>
+        </w:rPr>
+        <w:t>request</w:t>
+      </w:r>
+      <w:r>
+        <w:t xml:space="preserve"> до тех пор, пока соответствующий запрос не будет обработан. </w:t>
+      </w:r>
+    </w:p>
+    <w:p>
+      <w:pPr>
+        <w:pStyle w:val="a3"/>
+        <w:numPr>
+          <w:ilvl w:val="0"/>
+          <w:numId w:val="1"/>
+        </w:numPr>
+      </w:pPr>
+      <w:r>
+        <w:t xml:space="preserve">Слияние каких-либо веток с </w:t>
+      </w:r>
+      <w:r>
+        <w:rPr>
+          <w:lang w:val="en-US"/>
+        </w:rPr>
+        <w:t>main</w:t>
+      </w:r>
+      <w:r>
+        <w:t xml:space="preserve"> </w:t>
+      </w:r>
+      <w:r>
+        <w:t xml:space="preserve">разрешено с помощью настроенных </w:t>
+      </w:r>
+      <w:r>
+        <w:rPr>
+          <w:lang w:val="en-US"/>
+        </w:rPr>
+        <w:t>security</w:t>
+      </w:r>
+      <w:r>
+        <w:t xml:space="preserve"> </w:t>
+      </w:r>
+      <w:r>
+        <w:rPr>
+          <w:lang w:val="en-US"/>
+        </w:rPr>
+        <w:t>policy</w:t>
+      </w:r>
+      <w:r>
+        <w:t xml:space="preserve"> </w:t>
+      </w:r>
+      <w:r>
+        <w:t xml:space="preserve">только определённому кругу разработчиков, при этом слияние также производится через </w:t>
+      </w:r>
+      <w:r>
+        <w:rPr>
+          <w:lang w:val="en-US"/>
+        </w:rPr>
+        <w:t>pull</w:t>
+      </w:r>
+      <w:r>
+        <w:t>-</w:t>
+      </w:r>
+      <w:r>
+        <w:rPr>
+          <w:lang w:val="en-US"/>
+        </w:rPr>
+        <w:t>request</w:t>
+      </w:r>
+      <w:r>
+        <w:t xml:space="preserve"> </w:t>
+      </w:r>
+      <w:r>
+        <w:t>по тем же правилам, что и в пункте 4.</w:t>
+      </w:r>
+    </w:p>
+    <w:p>
+      <w:pPr>
+        <w:pStyle w:val="a3"/>
+        <w:numPr>
+          <w:ilvl w:val="0"/>
+          <w:numId w:val="1"/>
+        </w:numPr>
+      </w:pPr>
+      <w:proofErr w:type="spellStart"/>
+      <w:r>
+        <w:t>Репозиторий</w:t>
+      </w:r>
+      <w:proofErr w:type="spellEnd"/>
+      <w:r>
+        <w:t xml:space="preserve"> существующего кода находится в ветке </w:t>
+      </w:r>
+      <w:r>
+        <w:rPr>
+          <w:lang w:val="en-US"/>
+        </w:rPr>
+        <w:t>develop</w:t>
+      </w:r>
+      <w:r>
+        <w:t xml:space="preserve"> на </w:t>
+      </w:r>
+      <w:hyperlink r:id="rId6" w:history="1">
+        <w:proofErr w:type="spellStart"/>
+        <w:r>
+          <w:rPr>
+            <w:rStyle w:val="a4"/>
+            <w:lang w:val="en-US"/>
+          </w:rPr>
+          <w:t>github</w:t>
+        </w:r>
+        <w:proofErr w:type="spellEnd"/>
+      </w:hyperlink>
+    </w:p>
+    <w:p/>
+    <w:p>
+      <w:r>
+        <w:t>Краткий «КМБ» по созданию и слиянию веток:</w:t>
+      </w:r>
+    </w:p>
+    <w:p>
       <w:bookmarkStart w:id="0" w:name="_GoBack"/>
       <w:bookmarkEnd w:id="0"/>
     </w:p>

</xml_diff>

<commit_message>
add instruction for juniors in howto
</commit_message>
<xml_diff>
--- a/howto.docx
+++ b/howto.docx
@@ -319,6 +319,294 @@
     <w:p>
       <w:r>
         <w:t>Краткий «КМБ» по созданию и слиянию веток:</w:t>
+      </w:r>
+    </w:p>
+    <w:p>
+      <w:r>
+        <w:t xml:space="preserve">Создание новой ветки производится командой </w:t>
+      </w:r>
+      <w:proofErr w:type="spellStart"/>
+      <w:r>
+        <w:rPr>
+          <w:b/>
+          <w:lang w:val="en-US"/>
+        </w:rPr>
+        <w:t>git</w:t>
+      </w:r>
+      <w:proofErr w:type="spellEnd"/>
+      <w:r>
+        <w:rPr>
+          <w:b/>
+        </w:rPr>
+        <w:t xml:space="preserve"> </w:t>
+      </w:r>
+      <w:r>
+        <w:rPr>
+          <w:b/>
+          <w:lang w:val="en-US"/>
+        </w:rPr>
+        <w:t>branch</w:t>
+      </w:r>
+      <w:r>
+        <w:rPr>
+          <w:b/>
+        </w:rPr>
+        <w:t xml:space="preserve"> &lt;имя ветки&gt;</w:t>
+      </w:r>
+      <w:r>
+        <w:t xml:space="preserve"> (без перехода в созданную ветку) или </w:t>
+      </w:r>
+      <w:proofErr w:type="spellStart"/>
+      <w:r>
+        <w:rPr>
+          <w:b/>
+          <w:lang w:val="en-US"/>
+        </w:rPr>
+        <w:t>git</w:t>
+      </w:r>
+      <w:proofErr w:type="spellEnd"/>
+      <w:r>
+        <w:rPr>
+          <w:b/>
+        </w:rPr>
+        <w:t xml:space="preserve"> </w:t>
+      </w:r>
+      <w:r>
+        <w:rPr>
+          <w:b/>
+          <w:lang w:val="en-US"/>
+        </w:rPr>
+        <w:t>checkout</w:t>
+      </w:r>
+      <w:r>
+        <w:rPr>
+          <w:b/>
+        </w:rPr>
+        <w:t xml:space="preserve"> –</w:t>
+      </w:r>
+      <w:r>
+        <w:rPr>
+          <w:b/>
+          <w:lang w:val="en-US"/>
+        </w:rPr>
+        <w:t>b</w:t>
+      </w:r>
+      <w:r>
+        <w:rPr>
+          <w:b/>
+        </w:rPr>
+        <w:t xml:space="preserve"> &lt;имя ветки&gt;</w:t>
+      </w:r>
+      <w:r>
+        <w:t xml:space="preserve"> с автоматическим переходом во вновь созданную ветку</w:t>
+      </w:r>
+    </w:p>
+    <w:p>
+      <w:r>
+        <w:t xml:space="preserve">После внесения изменение в код проекта, необходимо добавить измененный файл в отслеживаемые командой </w:t>
+      </w:r>
+      <w:proofErr w:type="spellStart"/>
+      <w:r>
+        <w:rPr>
+          <w:b/>
+          <w:lang w:val="en-US"/>
+        </w:rPr>
+        <w:t>git</w:t>
+      </w:r>
+      <w:proofErr w:type="spellEnd"/>
+      <w:r>
+        <w:rPr>
+          <w:b/>
+        </w:rPr>
+        <w:t xml:space="preserve"> </w:t>
+      </w:r>
+      <w:r>
+        <w:rPr>
+          <w:b/>
+          <w:lang w:val="en-US"/>
+        </w:rPr>
+        <w:t>add</w:t>
+      </w:r>
+      <w:r>
+        <w:rPr>
+          <w:b/>
+        </w:rPr>
+        <w:t xml:space="preserve"> &lt;имя файла&gt;</w:t>
+      </w:r>
+      <w:r>
+        <w:t xml:space="preserve">, а затем </w:t>
+      </w:r>
+      <w:proofErr w:type="spellStart"/>
+      <w:r>
+        <w:t>закоммитить</w:t>
+      </w:r>
+      <w:proofErr w:type="spellEnd"/>
+      <w:r>
+        <w:t xml:space="preserve"> изменения командой</w:t>
+      </w:r>
+    </w:p>
+    <w:p>
+      <w:pPr>
+        <w:rPr>
+          <w:b/>
+        </w:rPr>
+      </w:pPr>
+      <w:proofErr w:type="spellStart"/>
+      <w:r>
+        <w:rPr>
+          <w:b/>
+          <w:lang w:val="en-US"/>
+        </w:rPr>
+        <w:t>git</w:t>
+      </w:r>
+      <w:proofErr w:type="spellEnd"/>
+      <w:r>
+        <w:rPr>
+          <w:b/>
+        </w:rPr>
+        <w:t xml:space="preserve"> </w:t>
+      </w:r>
+      <w:r>
+        <w:rPr>
+          <w:b/>
+          <w:lang w:val="en-US"/>
+        </w:rPr>
+        <w:t>commit</w:t>
+      </w:r>
+      <w:r>
+        <w:rPr>
+          <w:b/>
+        </w:rPr>
+        <w:t xml:space="preserve"> –</w:t>
+      </w:r>
+      <w:r>
+        <w:rPr>
+          <w:b/>
+          <w:lang w:val="en-US"/>
+        </w:rPr>
+        <w:t>m</w:t>
+      </w:r>
+      <w:r>
+        <w:rPr>
+          <w:b/>
+        </w:rPr>
+        <w:t xml:space="preserve"> “&lt;Краткое описание какие изменения были внесены&gt;”</w:t>
+      </w:r>
+    </w:p>
+    <w:p>
+      <w:pPr>
+        <w:rPr>
+          <w:b/>
+          <w:lang w:val="en-US"/>
+        </w:rPr>
+      </w:pPr>
+      <w:r>
+        <w:t xml:space="preserve">Хорошим тоном будет самопроверка применения всех изменений с помощью команды </w:t>
+      </w:r>
+      <w:proofErr w:type="spellStart"/>
+      <w:r>
+        <w:rPr>
+          <w:b/>
+          <w:lang w:val="en-US"/>
+        </w:rPr>
+        <w:t>git</w:t>
+      </w:r>
+      <w:proofErr w:type="spellEnd"/>
+      <w:r>
+        <w:rPr>
+          <w:b/>
+        </w:rPr>
+        <w:t xml:space="preserve"> </w:t>
+      </w:r>
+      <w:r>
+        <w:rPr>
+          <w:b/>
+          <w:lang w:val="en-US"/>
+        </w:rPr>
+        <w:t>status</w:t>
+      </w:r>
+    </w:p>
+    <w:p>
+      <w:pPr>
+        <w:rPr>
+          <w:lang w:val="en-US"/>
+        </w:rPr>
+      </w:pPr>
+      <w:r>
+        <w:t xml:space="preserve">Затем необходимо залить </w:t>
+      </w:r>
+      <w:r>
+        <w:t xml:space="preserve">изменения в удаленный </w:t>
+      </w:r>
+      <w:proofErr w:type="spellStart"/>
+      <w:r>
+        <w:t>репозиторий</w:t>
+      </w:r>
+      <w:proofErr w:type="spellEnd"/>
+      <w:r>
+        <w:t xml:space="preserve"> с помощью команды </w:t>
+      </w:r>
+    </w:p>
+    <w:p>
+      <w:pPr>
+        <w:rPr>
+          <w:b/>
+        </w:rPr>
+      </w:pPr>
+      <w:proofErr w:type="spellStart"/>
+      <w:r>
+        <w:rPr>
+          <w:b/>
+          <w:lang w:val="en-US"/>
+        </w:rPr>
+        <w:t>git</w:t>
+      </w:r>
+      <w:proofErr w:type="spellEnd"/>
+      <w:r>
+        <w:rPr>
+          <w:b/>
+        </w:rPr>
+        <w:t xml:space="preserve"> </w:t>
+      </w:r>
+      <w:r>
+        <w:rPr>
+          <w:b/>
+          <w:lang w:val="en-US"/>
+        </w:rPr>
+        <w:t>push</w:t>
+      </w:r>
+      <w:r>
+        <w:rPr>
+          <w:b/>
+        </w:rPr>
+        <w:t xml:space="preserve"> </w:t>
+      </w:r>
+      <w:r>
+        <w:rPr>
+          <w:b/>
+          <w:lang w:val="en-US"/>
+        </w:rPr>
+        <w:t>origin</w:t>
+      </w:r>
+      <w:r>
+        <w:rPr>
+          <w:b/>
+        </w:rPr>
+        <w:t xml:space="preserve"> &lt;имя ветки вашей </w:t>
+      </w:r>
+      <w:proofErr w:type="spellStart"/>
+      <w:r>
+        <w:rPr>
+          <w:b/>
+        </w:rPr>
+        <w:t>фичи</w:t>
+      </w:r>
+      <w:proofErr w:type="spellEnd"/>
+      <w:r>
+        <w:rPr>
+          <w:b/>
+        </w:rPr>
+        <w:t>&gt;</w:t>
       </w:r>
     </w:p>
     <w:p>
@@ -426,8 +714,100 @@
       </w:pPr>
     </w:lvl>
   </w:abstractNum>
+  <w:abstractNum w:abstractNumId="1" w15:restartNumberingAfterBreak="0">
+    <w:nsid w:val="51A72E96"/>
+    <w:multiLevelType w:val="hybridMultilevel"/>
+    <w:tmpl w:val="B792D8A0"/>
+    <w:lvl w:ilvl="0" w:tplc="0419000F">
+      <w:start w:val="1"/>
+      <w:numFmt w:val="decimal"/>
+      <w:lvlText w:val="%1."/>
+      <w:lvlJc w:val="left"/>
+      <w:pPr>
+        <w:ind w:left="720" w:hanging="360"/>
+      </w:pPr>
+      <w:rPr>
+        <w:rFonts w:hint="default"/>
+      </w:rPr>
+    </w:lvl>
+    <w:lvl w:ilvl="1" w:tplc="04190019" w:tentative="1">
+      <w:start w:val="1"/>
+      <w:numFmt w:val="lowerLetter"/>
+      <w:lvlText w:val="%2."/>
+      <w:lvlJc w:val="left"/>
+      <w:pPr>
+        <w:ind w:left="1440" w:hanging="360"/>
+      </w:pPr>
+    </w:lvl>
+    <w:lvl w:ilvl="2" w:tplc="0419001B" w:tentative="1">
+      <w:start w:val="1"/>
+      <w:numFmt w:val="lowerRoman"/>
+      <w:lvlText w:val="%3."/>
+      <w:lvlJc w:val="right"/>
+      <w:pPr>
+        <w:ind w:left="2160" w:hanging="180"/>
+      </w:pPr>
+    </w:lvl>
+    <w:lvl w:ilvl="3" w:tplc="0419000F" w:tentative="1">
+      <w:start w:val="1"/>
+      <w:numFmt w:val="decimal"/>
+      <w:lvlText w:val="%4."/>
+      <w:lvlJc w:val="left"/>
+      <w:pPr>
+        <w:ind w:left="2880" w:hanging="360"/>
+      </w:pPr>
+    </w:lvl>
+    <w:lvl w:ilvl="4" w:tplc="04190019" w:tentative="1">
+      <w:start w:val="1"/>
+      <w:numFmt w:val="lowerLetter"/>
+      <w:lvlText w:val="%5."/>
+      <w:lvlJc w:val="left"/>
+      <w:pPr>
+        <w:ind w:left="3600" w:hanging="360"/>
+      </w:pPr>
+    </w:lvl>
+    <w:lvl w:ilvl="5" w:tplc="0419001B" w:tentative="1">
+      <w:start w:val="1"/>
+      <w:numFmt w:val="lowerRoman"/>
+      <w:lvlText w:val="%6."/>
+      <w:lvlJc w:val="right"/>
+      <w:pPr>
+        <w:ind w:left="4320" w:hanging="180"/>
+      </w:pPr>
+    </w:lvl>
+    <w:lvl w:ilvl="6" w:tplc="0419000F" w:tentative="1">
+      <w:start w:val="1"/>
+      <w:numFmt w:val="decimal"/>
+      <w:lvlText w:val="%7."/>
+      <w:lvlJc w:val="left"/>
+      <w:pPr>
+        <w:ind w:left="5040" w:hanging="360"/>
+      </w:pPr>
+    </w:lvl>
+    <w:lvl w:ilvl="7" w:tplc="04190019" w:tentative="1">
+      <w:start w:val="1"/>
+      <w:numFmt w:val="lowerLetter"/>
+      <w:lvlText w:val="%8."/>
+      <w:lvlJc w:val="left"/>
+      <w:pPr>
+        <w:ind w:left="5760" w:hanging="360"/>
+      </w:pPr>
+    </w:lvl>
+    <w:lvl w:ilvl="8" w:tplc="0419001B" w:tentative="1">
+      <w:start w:val="1"/>
+      <w:numFmt w:val="lowerRoman"/>
+      <w:lvlText w:val="%9."/>
+      <w:lvlJc w:val="right"/>
+      <w:pPr>
+        <w:ind w:left="6480" w:hanging="180"/>
+      </w:pPr>
+    </w:lvl>
+  </w:abstractNum>
   <w:num w:numId="1">
     <w:abstractNumId w:val="0"/>
+  </w:num>
+  <w:num w:numId="2">
+    <w:abstractNumId w:val="1"/>
   </w:num>
 </w:numbering>
 </file>

</xml_diff>

<commit_message>
Add additionals to junior's manual in howto
</commit_message>
<xml_diff>
--- a/howto.docx
+++ b/howto.docx
@@ -129,37 +129,18 @@
         <w:t xml:space="preserve">Слияние веток </w:t>
       </w:r>
       <w:r>
-        <w:rPr>
-          <w:lang w:val="en-US"/>
-        </w:rPr>
-        <w:t>bugs</w:t>
-      </w:r>
-      <w:r>
-        <w:t xml:space="preserve"> </w:t>
-      </w:r>
-      <w:r>
-        <w:t xml:space="preserve">и </w:t>
-      </w:r>
-      <w:r>
-        <w:rPr>
-          <w:lang w:val="en-US"/>
-        </w:rPr>
-        <w:t>features</w:t>
-      </w:r>
-      <w:r>
-        <w:t xml:space="preserve"> </w:t>
-      </w:r>
-      <w:r>
-        <w:t xml:space="preserve">производится в ветку </w:t>
-      </w:r>
-      <w:r>
-        <w:rPr>
-          <w:lang w:val="en-US"/>
-        </w:rPr>
-        <w:t>develop</w:t>
-      </w:r>
-      <w:r>
-        <w:t xml:space="preserve"> через </w:t>
+        <w:t xml:space="preserve">в удаленном </w:t>
+      </w:r>
+      <w:proofErr w:type="spellStart"/>
+      <w:r>
+        <w:t>репозитории</w:t>
+      </w:r>
+      <w:proofErr w:type="spellEnd"/>
+      <w:r>
+        <w:t xml:space="preserve"> производится </w:t>
+      </w:r>
+      <w:r>
+        <w:t xml:space="preserve">через </w:t>
       </w:r>
       <w:r>
         <w:rPr>
@@ -219,72 +200,11 @@
           <w:ilvl w:val="0"/>
           <w:numId w:val="1"/>
         </w:numPr>
-      </w:pPr>
-      <w:r>
-        <w:t xml:space="preserve">Слияние каких-либо веток с </w:t>
-      </w:r>
-      <w:r>
-        <w:rPr>
-          <w:lang w:val="en-US"/>
-        </w:rPr>
-        <w:t>main</w:t>
-      </w:r>
-      <w:r>
-        <w:t xml:space="preserve"> </w:t>
-      </w:r>
-      <w:r>
-        <w:t xml:space="preserve">разрешено с помощью настроенных </w:t>
-      </w:r>
-      <w:r>
-        <w:rPr>
-          <w:lang w:val="en-US"/>
-        </w:rPr>
-        <w:t>security</w:t>
-      </w:r>
-      <w:r>
-        <w:t xml:space="preserve"> </w:t>
-      </w:r>
-      <w:r>
-        <w:rPr>
-          <w:lang w:val="en-US"/>
-        </w:rPr>
-        <w:t>policy</w:t>
-      </w:r>
-      <w:r>
-        <w:t xml:space="preserve"> </w:t>
-      </w:r>
-      <w:r>
-        <w:t xml:space="preserve">только определённому кругу разработчиков, при этом слияние также производится через </w:t>
-      </w:r>
-      <w:r>
-        <w:rPr>
-          <w:lang w:val="en-US"/>
-        </w:rPr>
-        <w:t>pull</w:t>
-      </w:r>
-      <w:r>
-        <w:t>-</w:t>
-      </w:r>
-      <w:r>
-        <w:rPr>
-          <w:lang w:val="en-US"/>
-        </w:rPr>
-        <w:t>request</w:t>
-      </w:r>
-      <w:r>
-        <w:t xml:space="preserve"> </w:t>
-      </w:r>
-      <w:r>
-        <w:t>по тем же правилам, что и в пункте 4.</w:t>
-      </w:r>
-    </w:p>
-    <w:p>
-      <w:pPr>
-        <w:pStyle w:val="a3"/>
-        <w:numPr>
-          <w:ilvl w:val="0"/>
-          <w:numId w:val="1"/>
-        </w:numPr>
+        <w:rPr>
+          <w:rStyle w:val="a4"/>
+          <w:color w:val="auto"/>
+          <w:u w:val="none"/>
+        </w:rPr>
       </w:pPr>
       <w:proofErr w:type="spellStart"/>
       <w:r>
@@ -292,16 +212,13 @@
       </w:r>
       <w:proofErr w:type="spellEnd"/>
       <w:r>
-        <w:t xml:space="preserve"> существующего кода находится в ветке </w:t>
-      </w:r>
-      <w:r>
-        <w:rPr>
-          <w:lang w:val="en-US"/>
-        </w:rPr>
-        <w:t>develop</w:t>
-      </w:r>
-      <w:r>
-        <w:t xml:space="preserve"> на </w:t>
+        <w:t xml:space="preserve"> сущес</w:t>
+      </w:r>
+      <w:r>
+        <w:t xml:space="preserve">твующего кода находится </w:t>
+      </w:r>
+      <w:r>
+        <w:t xml:space="preserve">на </w:t>
       </w:r>
       <w:hyperlink r:id="rId6" w:history="1">
         <w:proofErr w:type="spellStart"/>
@@ -315,6 +232,58 @@
         <w:proofErr w:type="spellEnd"/>
       </w:hyperlink>
     </w:p>
+    <w:p>
+      <w:pPr>
+        <w:pStyle w:val="a3"/>
+        <w:numPr>
+          <w:ilvl w:val="0"/>
+          <w:numId w:val="1"/>
+        </w:numPr>
+      </w:pPr>
+      <w:r>
+        <w:t xml:space="preserve">Разделение прав доступа реализовано </w:t>
+      </w:r>
+      <w:r>
+        <w:rPr>
+          <w:lang w:val="en-US"/>
+        </w:rPr>
+        <w:t>c</w:t>
+      </w:r>
+      <w:r>
+        <w:t xml:space="preserve"> </w:t>
+      </w:r>
+      <w:r>
+        <w:t xml:space="preserve">помощью ролей в </w:t>
+      </w:r>
+      <w:proofErr w:type="spellStart"/>
+      <w:r>
+        <w:rPr>
+          <w:lang w:val="en-US"/>
+        </w:rPr>
+        <w:t>Github</w:t>
+      </w:r>
+      <w:proofErr w:type="spellEnd"/>
+      <w:r>
+        <w:t xml:space="preserve">, при необходимости дополнительной защиты будет использоваться механизм </w:t>
+      </w:r>
+      <w:r>
+        <w:rPr>
+          <w:lang w:val="en-US"/>
+        </w:rPr>
+        <w:t>fork</w:t>
+      </w:r>
+      <w:r>
+        <w:t>’</w:t>
+      </w:r>
+      <w:proofErr w:type="spellStart"/>
+      <w:r>
+        <w:t>ов</w:t>
+      </w:r>
+      <w:proofErr w:type="spellEnd"/>
+      <w:r>
+        <w:t xml:space="preserve"> </w:t>
+      </w:r>
+    </w:p>
     <w:p/>
     <w:p>
       <w:r>
@@ -497,7 +466,6 @@
       <w:pPr>
         <w:rPr>
           <w:b/>
-          <w:lang w:val="en-US"/>
         </w:rPr>
       </w:pPr>
       <w:r>
@@ -527,11 +495,6 @@
       </w:r>
     </w:p>
     <w:p>
-      <w:pPr>
-        <w:rPr>
-          <w:lang w:val="en-US"/>
-        </w:rPr>
-      </w:pPr>
       <w:r>
         <w:t xml:space="preserve">Затем необходимо залить </w:t>
       </w:r>
@@ -610,6 +573,44 @@
       </w:r>
     </w:p>
     <w:p>
+      <w:r>
+        <w:t xml:space="preserve">На </w:t>
+      </w:r>
+      <w:proofErr w:type="spellStart"/>
+      <w:r>
+        <w:rPr>
+          <w:lang w:val="en-US"/>
+        </w:rPr>
+        <w:t>github</w:t>
+      </w:r>
+      <w:proofErr w:type="spellEnd"/>
+      <w:r>
+        <w:t xml:space="preserve"> </w:t>
+      </w:r>
+      <w:r>
+        <w:t xml:space="preserve">необходимо создать </w:t>
+      </w:r>
+      <w:r>
+        <w:rPr>
+          <w:lang w:val="en-US"/>
+        </w:rPr>
+        <w:t>pull</w:t>
+      </w:r>
+      <w:r>
+        <w:t xml:space="preserve"> </w:t>
+      </w:r>
+      <w:r>
+        <w:rPr>
+          <w:lang w:val="en-US"/>
+        </w:rPr>
+        <w:t>request</w:t>
+      </w:r>
+      <w:r>
+        <w:t xml:space="preserve"> </w:t>
+      </w:r>
+      <w:r>
+        <w:t>для слияния с основной веткой</w:t>
+      </w:r>
       <w:bookmarkStart w:id="0" w:name="_GoBack"/>
       <w:bookmarkEnd w:id="0"/>
     </w:p>

</xml_diff>